<commit_message>
Document controler document contrat CDI
</commit_message>
<xml_diff>
--- a/public/Documents/CDI/Contrat_CDI.docx
+++ b/public/Documents/CDI/Contrat_CDI.docx
@@ -1395,7 +1395,25 @@
           <w:bCs/>
           <w:szCs w:val="22"/>
         </w:rPr>
-        <w:t>${monsieur}</w:t>
+        <w:t>${</w:t>
+      </w:r>
+      <w:r>
+        <w:rPr>
+          <w:rFonts w:cs="Arial"/>
+          <w:b/>
+          <w:bCs/>
+          <w:szCs w:val="22"/>
+        </w:rPr>
+        <w:t>civilite</w:t>
+      </w:r>
+      <w:r>
+        <w:rPr>
+          <w:rFonts w:cs="Arial"/>
+          <w:b/>
+          <w:bCs/>
+          <w:szCs w:val="22"/>
+        </w:rPr>
+        <w:t>}</w:t>
       </w:r>
       <w:r>
         <w:rPr>
@@ -1608,7 +1626,23 @@
           <w:bCs/>
           <w:szCs w:val="22"/>
         </w:rPr>
-        <w:t xml:space="preserve">${monsieur} ${nom} ${prenoms} </w:t>
+        <w:t>${</w:t>
+      </w:r>
+      <w:r>
+        <w:rPr>
+          <w:rFonts w:cs="Arial"/>
+          <w:bCs/>
+          <w:szCs w:val="22"/>
+        </w:rPr>
+        <w:t>civilite</w:t>
+      </w:r>
+      <w:r>
+        <w:rPr>
+          <w:rFonts w:cs="Arial"/>
+          <w:bCs/>
+          <w:szCs w:val="22"/>
+        </w:rPr>
+        <w:t xml:space="preserve">} ${nom} ${prenoms} </w:t>
       </w:r>
       <w:r>
         <w:rPr>
@@ -1714,7 +1748,25 @@
           <w:bCs/>
           <w:szCs w:val="22"/>
         </w:rPr>
-        <w:t>${monsieur}</w:t>
+        <w:t>${</w:t>
+      </w:r>
+      <w:r>
+        <w:rPr>
+          <w:rFonts w:cs="Arial"/>
+          <w:b/>
+          <w:bCs/>
+          <w:szCs w:val="22"/>
+        </w:rPr>
+        <w:t>civilite</w:t>
+      </w:r>
+      <w:r>
+        <w:rPr>
+          <w:rFonts w:cs="Arial"/>
+          <w:b/>
+          <w:bCs/>
+          <w:szCs w:val="22"/>
+        </w:rPr>
+        <w:t>}</w:t>
       </w:r>
       <w:r>
         <w:rPr>
@@ -2838,7 +2890,16 @@
                 <w:rFonts w:cs="Arial"/>
                 <w:szCs w:val="22"/>
               </w:rPr>
-              <w:t xml:space="preserve">${ind_tranche_grat} </w:t>
+              <w:t>${ind_tranche_</w:t>
+            </w:r>
+            <w:bookmarkStart w:id="3" w:name="_GoBack"/>
+            <w:bookmarkEnd w:id="3"/>
+            <w:r>
+              <w:rPr>
+                <w:rFonts w:cs="Arial"/>
+                <w:szCs w:val="22"/>
+              </w:rPr>
+              <w:t xml:space="preserve">grat} </w:t>
             </w:r>
             <w:r>
               <w:rPr>
@@ -3434,8 +3495,6 @@
         </w:rPr>
         <w:t xml:space="preserve">${civilite} ${nom} </w:t>
       </w:r>
-      <w:bookmarkStart w:id="3" w:name="_GoBack"/>
-      <w:bookmarkEnd w:id="3"/>
       <w:r>
         <w:rPr>
           <w:rFonts w:cs="Arial"/>
@@ -5085,7 +5144,7 @@
                 <w:bCs/>
                 <w:noProof/>
               </w:rPr>
-              <w:t>5</w:t>
+              <w:t>2</w:t>
             </w:r>
             <w:r>
               <w:rPr>
@@ -6423,6 +6482,12 @@
 </file>
 
 <file path=customXml/item1.xml><?xml version="1.0" encoding="utf-8"?>
+<p:properties xmlns:p="http://schemas.microsoft.com/office/2006/metadata/properties" xmlns:xsi="http://www.w3.org/2001/XMLSchema-instance" xmlns:pc="http://schemas.microsoft.com/office/infopath/2007/PartnerControls">
+  <documentManagement/>
+</p:properties>
+</file>
+
+<file path=customXml/item2.xml><?xml version="1.0" encoding="utf-8"?>
 <?mso-contentType ?>
 <FormTemplates xmlns="http://schemas.microsoft.com/sharepoint/v3/contenttype/forms">
   <Display>DocumentLibraryForm</Display>
@@ -6431,7 +6496,7 @@
 </FormTemplates>
 </file>
 
-<file path=customXml/item2.xml><?xml version="1.0" encoding="utf-8"?>
+<file path=customXml/item3.xml><?xml version="1.0" encoding="utf-8"?>
 <ct:contentTypeSchema xmlns:ct="http://schemas.microsoft.com/office/2006/metadata/contentType" xmlns:ma="http://schemas.microsoft.com/office/2006/metadata/properties/metaAttributes" ct:_="" ma:_="" ma:contentTypeName="Document" ma:contentTypeID="0x0101008F39CC612766264EB8611132F0EB98FF" ma:contentTypeVersion="2" ma:contentTypeDescription="Crée un document." ma:contentTypeScope="" ma:versionID="9cd504933f24e0cfd3a336f613f642c3">
   <xsd:schema xmlns:xsd="http://www.w3.org/2001/XMLSchema" xmlns:xs="http://www.w3.org/2001/XMLSchema" xmlns:p="http://schemas.microsoft.com/office/2006/metadata/properties" xmlns:ns2="c5936ea5-9f0d-4257-94e8-1783077699e1" targetNamespace="http://schemas.microsoft.com/office/2006/metadata/properties" ma:root="true" ma:fieldsID="7f9d79df92b28665b6b58bf2f00bf732" ns2:_="">
     <xsd:import namespace="c5936ea5-9f0d-4257-94e8-1783077699e1"/>
@@ -6563,13 +6628,16 @@
 </ct:contentTypeSchema>
 </file>
 
-<file path=customXml/item3.xml><?xml version="1.0" encoding="utf-8"?>
-<p:properties xmlns:p="http://schemas.microsoft.com/office/2006/metadata/properties" xmlns:xsi="http://www.w3.org/2001/XMLSchema-instance" xmlns:pc="http://schemas.microsoft.com/office/infopath/2007/PartnerControls">
-  <documentManagement/>
-</p:properties>
+<file path=customXml/itemProps1.xml><?xml version="1.0" encoding="utf-8"?>
+<ds:datastoreItem xmlns:ds="http://schemas.openxmlformats.org/officeDocument/2006/customXml" ds:itemID="{DE5FF2D7-AB1A-46F9-9D98-C2744EA4943B}">
+  <ds:schemaRefs>
+    <ds:schemaRef ds:uri="http://schemas.microsoft.com/office/2006/metadata/properties"/>
+    <ds:schemaRef ds:uri="http://schemas.microsoft.com/office/infopath/2007/PartnerControls"/>
+  </ds:schemaRefs>
+</ds:datastoreItem>
 </file>
 
-<file path=customXml/itemProps1.xml><?xml version="1.0" encoding="utf-8"?>
+<file path=customXml/itemProps2.xml><?xml version="1.0" encoding="utf-8"?>
 <ds:datastoreItem xmlns:ds="http://schemas.openxmlformats.org/officeDocument/2006/customXml" ds:itemID="{946085C4-005A-4442-9271-FBA885D1D4B9}">
   <ds:schemaRefs>
     <ds:schemaRef ds:uri="http://schemas.microsoft.com/sharepoint/v3/contenttype/forms"/>
@@ -6577,7 +6645,7 @@
 </ds:datastoreItem>
 </file>
 
-<file path=customXml/itemProps2.xml><?xml version="1.0" encoding="utf-8"?>
+<file path=customXml/itemProps3.xml><?xml version="1.0" encoding="utf-8"?>
 <ds:datastoreItem xmlns:ds="http://schemas.openxmlformats.org/officeDocument/2006/customXml" ds:itemID="{56831F78-4DD9-4656-829E-F14BABED039E}">
   <ds:schemaRefs>
     <ds:schemaRef ds:uri="http://schemas.microsoft.com/office/2006/metadata/contentType"/>
@@ -6593,13 +6661,4 @@
     <ds:schemaRef ds:uri="http://schemas.microsoft.com/internal/obd"/>
   </ds:schemaRefs>
 </ds:datastoreItem>
-</file>
-
-<file path=customXml/itemProps3.xml><?xml version="1.0" encoding="utf-8"?>
-<ds:datastoreItem xmlns:ds="http://schemas.openxmlformats.org/officeDocument/2006/customXml" ds:itemID="{DE5FF2D7-AB1A-46F9-9D98-C2744EA4943B}">
-  <ds:schemaRefs>
-    <ds:schemaRef ds:uri="http://schemas.microsoft.com/office/2006/metadata/properties"/>
-    <ds:schemaRef ds:uri="http://schemas.microsoft.com/office/infopath/2007/PartnerControls"/>
-  </ds:schemaRefs>
-</ds:datastoreItem>
 </file>
</xml_diff>

<commit_message>
Document controler document Titul et avis Titula
</commit_message>
<xml_diff>
--- a/public/Documents/CDI/Contrat_CDI.docx
+++ b/public/Documents/CDI/Contrat_CDI.docx
@@ -2672,6 +2672,15 @@
               </w:rPr>
               <w:t xml:space="preserve">_mensuelle}  </w:t>
             </w:r>
+            <w:r>
+              <w:rPr>
+                <w:rFonts w:cs="Arial"/>
+                <w:szCs w:val="22"/>
+              </w:rPr>
+              <w:t xml:space="preserve"> </w:t>
+            </w:r>
+            <w:bookmarkStart w:id="3" w:name="_GoBack"/>
+            <w:bookmarkEnd w:id="3"/>
             <w:r>
               <w:rPr>
                 <w:rFonts w:cs="Arial"/>
@@ -2814,6 +2823,13 @@
                 <w:rFonts w:cs="Arial"/>
                 <w:szCs w:val="22"/>
               </w:rPr>
+              <w:t xml:space="preserve">     </w:t>
+            </w:r>
+            <w:r>
+              <w:rPr>
+                <w:rFonts w:cs="Arial"/>
+                <w:szCs w:val="22"/>
+              </w:rPr>
               <w:t>F CFA</w:t>
             </w:r>
           </w:p>
@@ -2859,6 +2875,13 @@
                 <w:rFonts w:cs="Arial"/>
                 <w:szCs w:val="22"/>
               </w:rPr>
+              <w:t xml:space="preserve">     </w:t>
+            </w:r>
+            <w:r>
+              <w:rPr>
+                <w:rFonts w:cs="Arial"/>
+                <w:szCs w:val="22"/>
+              </w:rPr>
               <w:t xml:space="preserve"> </w:t>
             </w:r>
             <w:r>
@@ -2892,14 +2915,19 @@
               </w:rPr>
               <w:t>${ind_tranche_</w:t>
             </w:r>
-            <w:bookmarkStart w:id="3" w:name="_GoBack"/>
-            <w:bookmarkEnd w:id="3"/>
             <w:r>
               <w:rPr>
                 <w:rFonts w:cs="Arial"/>
                 <w:szCs w:val="22"/>
               </w:rPr>
               <w:t xml:space="preserve">grat} </w:t>
+            </w:r>
+            <w:r>
+              <w:rPr>
+                <w:rFonts w:cs="Arial"/>
+                <w:szCs w:val="22"/>
+              </w:rPr>
+              <w:t xml:space="preserve">  </w:t>
             </w:r>
             <w:r>
               <w:rPr>
@@ -5144,7 +5172,7 @@
                 <w:bCs/>
                 <w:noProof/>
               </w:rPr>
-              <w:t>2</w:t>
+              <w:t>5</w:t>
             </w:r>
             <w:r>
               <w:rPr>

</xml_diff>

<commit_message>
gerer les Ddecontroller admin
</commit_message>
<xml_diff>
--- a/public/Documents/CDI/Contrat_CDI.docx
+++ b/public/Documents/CDI/Contrat_CDI.docx
@@ -4500,199 +4500,189 @@
           <w:szCs w:val="22"/>
         </w:rPr>
       </w:pPr>
-      <w:r>
-        <w:rPr>
-          <w:rFonts w:cs="Arial"/>
-          <w:b/>
-          <w:bCs/>
-          <w:szCs w:val="22"/>
-          <w:u w:val="single"/>
-        </w:rPr>
-        <w:t xml:space="preserve">Article 19 : </w:t>
-      </w:r>
-      <w:r>
-        <w:rPr>
-          <w:rFonts w:cs="Arial"/>
-          <w:b/>
-          <w:bCs/>
-          <w:szCs w:val="22"/>
-          <w:u w:val="single"/>
-        </w:rPr>
-        <w:t>Clause de Protection des données à caractère personnel</w:t>
-      </w:r>
-      <w:r>
-        <w:rPr>
-          <w:rFonts w:cs="Arial"/>
-          <w:b/>
-          <w:bCs/>
-          <w:szCs w:val="22"/>
-        </w:rPr>
-        <w:t> </w:t>
-      </w:r>
-    </w:p>
-    <w:p>
-      <w:pPr>
-        <w:spacing w:line="276" w:lineRule="auto"/>
-        <w:jc w:val="both"/>
-        <w:rPr>
-          <w:rFonts w:cs="Arial"/>
-          <w:b/>
-          <w:bCs/>
-          <w:szCs w:val="22"/>
-        </w:rPr>
-      </w:pPr>
-    </w:p>
-    <w:p>
-      <w:pPr>
-        <w:spacing w:line="276" w:lineRule="auto"/>
-        <w:jc w:val="both"/>
-        <w:rPr>
-          <w:rFonts w:cs="Arial"/>
-          <w:szCs w:val="22"/>
-        </w:rPr>
-      </w:pPr>
-      <w:r>
-        <w:rPr>
-          <w:rFonts w:cs="Arial"/>
-          <w:b/>
-          <w:szCs w:val="22"/>
-        </w:rPr>
-        <w:t>L’Employé</w:t>
-      </w:r>
-      <w:r>
-        <w:rPr>
-          <w:rFonts w:cs="Arial"/>
-          <w:szCs w:val="22"/>
-        </w:rPr>
-        <w:t xml:space="preserve"> déclare qu’aux fins des traitements de gestion du personnel, il procédera au traitement des données à caractère personnel de </w:t>
-      </w:r>
-      <w:r>
-        <w:rPr>
-          <w:rFonts w:cs="Arial"/>
-          <w:b/>
-          <w:szCs w:val="22"/>
-        </w:rPr>
-        <w:t>l’Employé</w:t>
-      </w:r>
-      <w:r>
-        <w:rPr>
-          <w:rFonts w:cs="Arial"/>
-          <w:szCs w:val="22"/>
-        </w:rPr>
-        <w:t xml:space="preserve"> conformément à la réglementation en vigueur et à la Note d’Information du Personnel sur le traitement des données à caractère personnel, à l’occasion de la conclusion, l’exécution et le cas échéant, la fin du présent contrat de travail.</w:t>
-      </w:r>
-    </w:p>
-    <w:p>
-      <w:pPr>
-        <w:spacing w:line="276" w:lineRule="auto"/>
-        <w:jc w:val="both"/>
-        <w:rPr>
-          <w:rFonts w:cs="Arial"/>
-          <w:szCs w:val="22"/>
-        </w:rPr>
-      </w:pPr>
-    </w:p>
-    <w:p>
-      <w:pPr>
-        <w:spacing w:line="276" w:lineRule="auto"/>
-        <w:jc w:val="both"/>
-        <w:rPr>
-          <w:rFonts w:cs="Arial"/>
-          <w:szCs w:val="22"/>
-        </w:rPr>
-      </w:pPr>
-      <w:r>
-        <w:rPr>
-          <w:rFonts w:cs="Arial"/>
-          <w:b/>
-          <w:szCs w:val="22"/>
-        </w:rPr>
-        <w:t>L’Employé</w:t>
-      </w:r>
-      <w:r>
-        <w:rPr>
-          <w:rFonts w:cs="Arial"/>
-          <w:szCs w:val="22"/>
-        </w:rPr>
-        <w:t xml:space="preserve"> donne, par sa signature, son consentement libre, spécifique et éclairé pour le traitement des données utiles à l’exécution du présent contrat de travail.</w:t>
-      </w:r>
-    </w:p>
-    <w:p>
-      <w:pPr>
-        <w:spacing w:line="276" w:lineRule="auto"/>
-        <w:jc w:val="both"/>
-        <w:rPr>
-          <w:rFonts w:cs="Arial"/>
-          <w:szCs w:val="22"/>
-        </w:rPr>
-      </w:pPr>
-    </w:p>
-    <w:p>
-      <w:pPr>
-        <w:spacing w:line="276" w:lineRule="auto"/>
-        <w:ind w:left="4248" w:firstLine="708"/>
-        <w:jc w:val="both"/>
-        <w:rPr>
-          <w:rFonts w:cs="Arial"/>
-          <w:szCs w:val="22"/>
-        </w:rPr>
-      </w:pPr>
-    </w:p>
-    <w:p>
-      <w:pPr>
-        <w:spacing w:line="276" w:lineRule="auto"/>
-        <w:ind w:left="4248" w:firstLine="708"/>
-        <w:jc w:val="both"/>
-        <w:rPr>
-          <w:rFonts w:cs="Arial"/>
-          <w:szCs w:val="22"/>
-        </w:rPr>
-      </w:pPr>
-    </w:p>
-    <w:p>
-      <w:pPr>
-        <w:spacing w:line="276" w:lineRule="auto"/>
-        <w:ind w:left="4248" w:firstLine="708"/>
-        <w:jc w:val="both"/>
-        <w:rPr>
-          <w:rFonts w:cs="Arial"/>
-          <w:szCs w:val="22"/>
-        </w:rPr>
-      </w:pPr>
-    </w:p>
-    <w:p>
-      <w:pPr>
-        <w:spacing w:line="276" w:lineRule="auto"/>
-        <w:ind w:left="4248" w:firstLine="708"/>
-        <w:jc w:val="both"/>
-        <w:rPr>
-          <w:rFonts w:cs="Arial"/>
-          <w:szCs w:val="22"/>
-        </w:rPr>
-      </w:pPr>
-      <w:r>
-        <w:rPr>
-          <w:rFonts w:cs="Arial"/>
-          <w:szCs w:val="22"/>
-        </w:rPr>
-        <w:t xml:space="preserve">Fait à Abidjan, le </w:t>
-      </w:r>
-      <w:r>
-        <w:rPr>
-          <w:rFonts w:cs="Arial"/>
-          <w:szCs w:val="22"/>
-        </w:rPr>
-        <w:t>${date_reda</w:t>
-      </w:r>
-      <w:r>
-        <w:rPr>
-          <w:rFonts w:cs="Arial"/>
-          <w:szCs w:val="22"/>
-        </w:rPr>
-        <w:t>c</w:t>
-      </w:r>
       <w:bookmarkStart w:id="4" w:name="_GoBack"/>
       <w:bookmarkEnd w:id="4"/>
+      <w:r>
+        <w:rPr>
+          <w:rFonts w:cs="Arial"/>
+          <w:b/>
+          <w:bCs/>
+          <w:szCs w:val="22"/>
+          <w:u w:val="single"/>
+        </w:rPr>
+        <w:t>Clause de Protection des données à caractère personnel</w:t>
+      </w:r>
+      <w:r>
+        <w:rPr>
+          <w:rFonts w:cs="Arial"/>
+          <w:b/>
+          <w:bCs/>
+          <w:szCs w:val="22"/>
+        </w:rPr>
+        <w:t> </w:t>
+      </w:r>
+    </w:p>
+    <w:p>
+      <w:pPr>
+        <w:spacing w:line="276" w:lineRule="auto"/>
+        <w:jc w:val="both"/>
+        <w:rPr>
+          <w:rFonts w:cs="Arial"/>
+          <w:b/>
+          <w:bCs/>
+          <w:szCs w:val="22"/>
+        </w:rPr>
+      </w:pPr>
+    </w:p>
+    <w:p>
+      <w:pPr>
+        <w:spacing w:line="276" w:lineRule="auto"/>
+        <w:jc w:val="both"/>
+        <w:rPr>
+          <w:rFonts w:cs="Arial"/>
+          <w:szCs w:val="22"/>
+        </w:rPr>
+      </w:pPr>
+      <w:r>
+        <w:rPr>
+          <w:rFonts w:cs="Arial"/>
+          <w:b/>
+          <w:szCs w:val="22"/>
+        </w:rPr>
+        <w:t>L’Employé</w:t>
+      </w:r>
+      <w:r>
+        <w:rPr>
+          <w:rFonts w:cs="Arial"/>
+          <w:szCs w:val="22"/>
+        </w:rPr>
+        <w:t xml:space="preserve"> déclare qu’aux fins des traitements de gestion du personnel, il procédera au traitement des données à caractère personnel de </w:t>
+      </w:r>
+      <w:r>
+        <w:rPr>
+          <w:rFonts w:cs="Arial"/>
+          <w:b/>
+          <w:szCs w:val="22"/>
+        </w:rPr>
+        <w:t>l’Employé</w:t>
+      </w:r>
+      <w:r>
+        <w:rPr>
+          <w:rFonts w:cs="Arial"/>
+          <w:szCs w:val="22"/>
+        </w:rPr>
+        <w:t xml:space="preserve"> conformément à la réglementation en vigueur et à la Note d’Information du Personnel sur le traitement des données à caractère personnel, à l’occasion de la conclusion, l’exécution et le cas échéant, la fin du présent contrat de travail.</w:t>
+      </w:r>
+    </w:p>
+    <w:p>
+      <w:pPr>
+        <w:spacing w:line="276" w:lineRule="auto"/>
+        <w:jc w:val="both"/>
+        <w:rPr>
+          <w:rFonts w:cs="Arial"/>
+          <w:szCs w:val="22"/>
+        </w:rPr>
+      </w:pPr>
+    </w:p>
+    <w:p>
+      <w:pPr>
+        <w:spacing w:line="276" w:lineRule="auto"/>
+        <w:jc w:val="both"/>
+        <w:rPr>
+          <w:rFonts w:cs="Arial"/>
+          <w:szCs w:val="22"/>
+        </w:rPr>
+      </w:pPr>
+      <w:r>
+        <w:rPr>
+          <w:rFonts w:cs="Arial"/>
+          <w:b/>
+          <w:szCs w:val="22"/>
+        </w:rPr>
+        <w:t>L’Employé</w:t>
+      </w:r>
+      <w:r>
+        <w:rPr>
+          <w:rFonts w:cs="Arial"/>
+          <w:szCs w:val="22"/>
+        </w:rPr>
+        <w:t xml:space="preserve"> donne, par sa signature, son consentement libre, spécifique et éclairé pour le traitement des données utiles à l’exécution du présent contrat de travail.</w:t>
+      </w:r>
+    </w:p>
+    <w:p>
+      <w:pPr>
+        <w:spacing w:line="276" w:lineRule="auto"/>
+        <w:jc w:val="both"/>
+        <w:rPr>
+          <w:rFonts w:cs="Arial"/>
+          <w:szCs w:val="22"/>
+        </w:rPr>
+      </w:pPr>
+    </w:p>
+    <w:p>
+      <w:pPr>
+        <w:spacing w:line="276" w:lineRule="auto"/>
+        <w:ind w:left="4248" w:firstLine="708"/>
+        <w:jc w:val="both"/>
+        <w:rPr>
+          <w:rFonts w:cs="Arial"/>
+          <w:szCs w:val="22"/>
+        </w:rPr>
+      </w:pPr>
+    </w:p>
+    <w:p>
+      <w:pPr>
+        <w:spacing w:line="276" w:lineRule="auto"/>
+        <w:ind w:left="4248" w:firstLine="708"/>
+        <w:jc w:val="both"/>
+        <w:rPr>
+          <w:rFonts w:cs="Arial"/>
+          <w:szCs w:val="22"/>
+        </w:rPr>
+      </w:pPr>
+    </w:p>
+    <w:p>
+      <w:pPr>
+        <w:spacing w:line="276" w:lineRule="auto"/>
+        <w:ind w:left="4248" w:firstLine="708"/>
+        <w:jc w:val="both"/>
+        <w:rPr>
+          <w:rFonts w:cs="Arial"/>
+          <w:szCs w:val="22"/>
+        </w:rPr>
+      </w:pPr>
+    </w:p>
+    <w:p>
+      <w:pPr>
+        <w:spacing w:line="276" w:lineRule="auto"/>
+        <w:ind w:left="4248" w:firstLine="708"/>
+        <w:jc w:val="both"/>
+        <w:rPr>
+          <w:rFonts w:cs="Arial"/>
+          <w:szCs w:val="22"/>
+        </w:rPr>
+      </w:pPr>
+      <w:r>
+        <w:rPr>
+          <w:rFonts w:cs="Arial"/>
+          <w:szCs w:val="22"/>
+        </w:rPr>
+        <w:t xml:space="preserve">Fait à Abidjan, le </w:t>
+      </w:r>
+      <w:r>
+        <w:rPr>
+          <w:rFonts w:cs="Arial"/>
+          <w:szCs w:val="22"/>
+        </w:rPr>
+        <w:t>${date_reda</w:t>
+      </w:r>
+      <w:r>
+        <w:rPr>
+          <w:rFonts w:cs="Arial"/>
+          <w:szCs w:val="22"/>
+        </w:rPr>
+        <w:t>c</w:t>
+      </w:r>
       <w:r>
         <w:rPr>
           <w:rFonts w:cs="Arial"/>
@@ -5193,7 +5183,7 @@
                 <w:bCs/>
                 <w:noProof/>
               </w:rPr>
-              <w:t>4</w:t>
+              <w:t>5</w:t>
             </w:r>
             <w:r>
               <w:rPr>
@@ -6531,9 +6521,12 @@
 </file>
 
 <file path=customXml/item1.xml><?xml version="1.0" encoding="utf-8"?>
-<p:properties xmlns:p="http://schemas.microsoft.com/office/2006/metadata/properties" xmlns:xsi="http://www.w3.org/2001/XMLSchema-instance" xmlns:pc="http://schemas.microsoft.com/office/infopath/2007/PartnerControls">
-  <documentManagement/>
-</p:properties>
+<?mso-contentType ?>
+<FormTemplates xmlns="http://schemas.microsoft.com/sharepoint/v3/contenttype/forms">
+  <Display>DocumentLibraryForm</Display>
+  <Edit>DocumentLibraryForm</Edit>
+  <New>DocumentLibraryForm</New>
+</FormTemplates>
 </file>
 
 <file path=customXml/item2.xml><?xml version="1.0" encoding="utf-8"?>
@@ -6669,19 +6662,15 @@
 </file>
 
 <file path=customXml/item3.xml><?xml version="1.0" encoding="utf-8"?>
-<?mso-contentType ?>
-<FormTemplates xmlns="http://schemas.microsoft.com/sharepoint/v3/contenttype/forms">
-  <Display>DocumentLibraryForm</Display>
-  <Edit>DocumentLibraryForm</Edit>
-  <New>DocumentLibraryForm</New>
-</FormTemplates>
+<p:properties xmlns:p="http://schemas.microsoft.com/office/2006/metadata/properties" xmlns:xsi="http://www.w3.org/2001/XMLSchema-instance" xmlns:pc="http://schemas.microsoft.com/office/infopath/2007/PartnerControls">
+  <documentManagement/>
+</p:properties>
 </file>
 
 <file path=customXml/itemProps1.xml><?xml version="1.0" encoding="utf-8"?>
-<ds:datastoreItem xmlns:ds="http://schemas.openxmlformats.org/officeDocument/2006/customXml" ds:itemID="{DE5FF2D7-AB1A-46F9-9D98-C2744EA4943B}">
+<ds:datastoreItem xmlns:ds="http://schemas.openxmlformats.org/officeDocument/2006/customXml" ds:itemID="{946085C4-005A-4442-9271-FBA885D1D4B9}">
   <ds:schemaRefs>
-    <ds:schemaRef ds:uri="http://schemas.microsoft.com/office/2006/metadata/properties"/>
-    <ds:schemaRef ds:uri="http://schemas.microsoft.com/office/infopath/2007/PartnerControls"/>
+    <ds:schemaRef ds:uri="http://schemas.microsoft.com/sharepoint/v3/contenttype/forms"/>
   </ds:schemaRefs>
 </ds:datastoreItem>
 </file>
@@ -6705,9 +6694,10 @@
 </file>
 
 <file path=customXml/itemProps3.xml><?xml version="1.0" encoding="utf-8"?>
-<ds:datastoreItem xmlns:ds="http://schemas.openxmlformats.org/officeDocument/2006/customXml" ds:itemID="{946085C4-005A-4442-9271-FBA885D1D4B9}">
+<ds:datastoreItem xmlns:ds="http://schemas.openxmlformats.org/officeDocument/2006/customXml" ds:itemID="{DE5FF2D7-AB1A-46F9-9D98-C2744EA4943B}">
   <ds:schemaRefs>
-    <ds:schemaRef ds:uri="http://schemas.microsoft.com/sharepoint/v3/contenttype/forms"/>
+    <ds:schemaRef ds:uri="http://schemas.microsoft.com/office/2006/metadata/properties"/>
+    <ds:schemaRef ds:uri="http://schemas.microsoft.com/office/infopath/2007/PartnerControls"/>
   </ds:schemaRefs>
 </ds:datastoreItem>
 </file>
</xml_diff>